<commit_message>
Adding Timestamp to each quote
</commit_message>
<xml_diff>
--- a/Libby_Notes/Quotes_Collection.docx
+++ b/Libby_Notes/Quotes_Collection.docx
@@ -8,6 +8,11 @@
       </w:pPr>
       <w:r>
         <w:t>Quotes Collection</w:t>
+      </w:r>
+    </w:p>
+    <w:p>
+      <w:r>
+        <w:t>Timestamp: December 20, 2022 04:09</w:t>
       </w:r>
     </w:p>
     <w:p>
@@ -26,6 +31,11 @@
     <w:p/>
     <w:p>
       <w:r>
+        <w:t>Timestamp: December 20, 2022 04:09</w:t>
+      </w:r>
+    </w:p>
+    <w:p>
+      <w:r>
         <w:t>"When you’re done scheduling your day, every minute should be part of a block. You have, in effect, given every minute of your workday a job. Now as you go through your day, use this schedule to guide you.   It’s here, of course, that most people will begin to run into trouble. Two things can (and likely will) go wrong with your schedule once the day progresses. The first is that your estimates will prove wrong. You might put aside two hours for writing a press release, for example, and in reality it takes two and a half hours. The second problem is that you’ll be interrupted and new obligations will unexpectedly appear on your plate. These events will also break your schedule.   This is okay. If your schedule is disrupted, you should, at the next available moment, take a few minutes to create a revised schedule for the time that remains in the day. You can turn to a new page. You can erase and redraw blocks. Or do as I do: Cross out the blocks for the remainder of the day and create new blocks to the right of the old ones on the page (I draw my blocks skinny so I have room for several revisions). On some days, you might rewrite your schedule half a dozen times. Don’t despair if this happens. Your goal is not to stick to a given schedule at all costs; it’s instead to maintain, at all times, a thoughtful say in what you’re doing with your time going forward—even if these decisions are reworked again and again as the day unfolds.   If you find that schedule revisions become overwhelming in their frequency, there are a few tactics that can inject some more stability. First, you should recognize that almost definitely you’re going to underestimate at first how much time you require for most things. When people are new to this habit, they tend to use their schedule as an incarnation of wishful thinking—a best-case scenario for their day. Over time, you should make an effort to accurately (if not somewhat conservatively) predict the time tasks will require.   The second tactic that helps is the use of overflow conditional blocks. If you’re not sure how long a given activity might take, block off the expected time, then follow this with an additional block that has a split purpose. If you need more time for the preceding activity, use this additional block to keep working on it. If you finish the activity on time, however, have an alternate use already assigned for the extra block (for example, some nonurgent tasks). This allows unpredictability in your day without requiring you to keep"</w:t>
       </w:r>
     </w:p>
@@ -38,6 +48,11 @@
       </w:r>
     </w:p>
     <w:p/>
+    <w:p>
+      <w:r>
+        <w:t>Timestamp: December 19, 2022 05:08</w:t>
+      </w:r>
+    </w:p>
     <w:p>
       <w:r>
         <w:t>"Here’s my suggestion: At the beginning of each workday, turn to a new page of lined paper in a notebook you dedicate to this purpose. Down the left-hand side of the page, mark every other line with an hour of the day, covering the full set of hours you typically work. Now comes the important part: Divide the hours of your workday into blocks and assign activities to the blocks. For example, you might block off nine a.m. to eleven a.m. for writing a client’s press release. To do so, actually draw a box that covers the lines corresponding to these hours, then write “press release” inside the box. Not every block need be dedicated to a work task. There might be time blocks for lunch or relaxation breaks. To keep things reasonably clean, the minimum length of a block should be thirty minutes (i.e., one line on your page). This means, for example, that instead of having a unique small box for each small task on your plate for the day—respond to boss’s e-mail, submit reimbursement form, ask Carl about report—you can batch similar things into more generic task blocks. You might find it useful, in this case, to draw a line from a task block to the open right-hand side of the page where you can list out the full set of small tasks you plan to accomplish in that block."</w:t>
@@ -54,6 +69,11 @@
     <w:p/>
     <w:p>
       <w:r>
+        <w:t>Timestamp: December 19, 2022 02:04</w:t>
+      </w:r>
+    </w:p>
+    <w:p>
+      <w:r>
         <w:t>"These services aren’t necessarily, as advertised, the lifeblood of our modern connected world. They’re just products, developed by private companies, funded lavishly, marketed carefully, and designed ultimately to capture then sell your personal information and attention to advertisers. They can be fun, but in the scheme of your life and what you want to accomplish, they’re a lightweight whimsy, one unimportant distraction among many threatening to derail you from something deeper. Or maybe social media tools are at the core of your existence. You won’t know either way until you sample life without them."</w:t>
       </w:r>
     </w:p>
@@ -66,6 +86,11 @@
       </w:r>
     </w:p>
     <w:p/>
+    <w:p>
+      <w:r>
+        <w:t>Timestamp: December 19, 2022 00:02</w:t>
+      </w:r>
+    </w:p>
     <w:p>
       <w:r>
         <w:t>"This rule attempts to break us out of this rut by proposing a third option: accepting that these tools are not inherently evil, and that some of them might be quite vital to your success and happiness, but at the same time also accepting that the threshold for allowing a site regular access to your time and attention (not to mention personal data) should be much more stringent, and that most people should therefore be using many fewer such tools. I won’t ask you, in other words, to quit the Internet altogether like Baratunde Thurston did for twenty-five days back in 2013. But I will ask you to reject the state of distracted hyperconnectedness that drove him to that drastic experiment in the first place. There is a middle ground, and if you’re interested in developing a deep work habit, you must fight to get there."</w:t>
@@ -82,6 +107,11 @@
     <w:p/>
     <w:p>
       <w:r>
+        <w:t>Timestamp: December 18, 2022 23:56</w:t>
+      </w:r>
+    </w:p>
+    <w:p>
+      <w:r>
         <w:t>"connections.   The two steps mentioned previously are advance steps—things you do just once and can then leverage again and again in memorizing specific decks. Once these steps are done, you’re ready for the main event: memorizing as quickly as possible the order of fifty-two cards in a freshly shuffled deck. The method here is straightforward. Begin your mental walk-through of your house. As you encounter each item, look at the next card from the shuffled deck, and imagine the corresponding memorable person or thing doing something memorable near that item. For example, if the first item and location is the mat in your front entry, and the first card is the King of Diamonds, you might picture Donald Trump wiping mud off of his expensive loafers on the entry mat in your front hallway."</w:t>
       </w:r>
     </w:p>
@@ -94,6 +124,11 @@
       </w:r>
     </w:p>
     <w:p/>
+    <w:p>
+      <w:r>
+        <w:t>Timestamp: December 18, 2022 23:56</w:t>
+      </w:r>
+    </w:p>
     <w:p>
       <w:r>
         <w:t>"To prepare for this high-volume memorization task, White recommends that you begin by cementing in your mind the mental image of walking through five rooms in your home. Perhaps you come in the door, walk through your front hallway, then turn into the downstairs bathroom, walk out the door and enter the guest bedroom, walk into the kitchen, and then head down the stairs into your basement. In each room, conjure a clear image of what you see.   Once you can easily recall this mental walkthrough of a well-known location, fix in your mind a collection of ten items in each of these rooms. White recommends that these items be large (and therefore more memorable), like a desk, not a pencil. Next, establish an order in which you look at each of these items in each room. For example, in the front hallway, you might look at the entry mat, then shoes on the floor by the mat, then the bench above the shoes, and so on. Combined this is only fifty items, so add two more items, perhaps in your backyard, to get to the full fifty-two items you’ll later need when connecting these images to all the cards in a standard deck.   Practice this mental exercise of walking through the rooms, and looking at items in each room, in a set order. You should find that this type of memorization, because it’s based on visual images of familiar places and things, will be much easier than the rote memorizing you might remember from your school days.   The second step in preparing to memorize a deck of cards is to associate a memorable person or thing with each of the fifty-two possible cards. To make this process easier, try to maintain some logical association between the card and the corresponding image. White provides the example of associating Donald Trump with the King of Diamonds, as diamonds signify wealth. Practice these associations until you can pull a card randomly from the deck and immediately recall the associated image. As before, the use of memorable visual images and associations will simplify the task of forming these"</w:t>
@@ -110,6 +145,11 @@
     <w:p/>
     <w:p>
       <w:r>
+        <w:t>Timestamp: December 07, 2022 05:11</w:t>
+      </w:r>
+    </w:p>
+    <w:p>
+      <w:r>
         <w:t>"irresponsible."</w:t>
       </w:r>
     </w:p>
@@ -122,6 +162,11 @@
       </w:r>
     </w:p>
     <w:p/>
+    <w:p>
+      <w:r>
+        <w:t>Timestamp: December 07, 2022 05:11</w:t>
+      </w:r>
+    </w:p>
     <w:p>
       <w:r>
         <w:t>"To do real good physics work, you do need absolute solid lengths of time… it needs a lot of concentration… if you have a job administrating anything, you don’t have the time. So I have invented another myth for myself: that I’m irresponsible. I’m actively irresponsible. I tell everyone I don’t do anything. If anyone asks me to be on a committee for admissions, “no,” I tell them: I’m"</w:t>
@@ -138,6 +183,11 @@
     <w:p/>
     <w:p>
       <w:r>
+        <w:t>Timestamp: December 06, 2022 04:39</w:t>
+      </w:r>
+    </w:p>
+    <w:p>
+      <w:r>
         <w:t>"When it comes to distracting behaviors embraced in the workplace, we must give a position of dominance to the now ubiquitous culture of connectivity, where one is expected to read and respond to e-mails (and related communication) quickly"</w:t>
       </w:r>
     </w:p>
@@ -150,6 +200,11 @@
       </w:r>
     </w:p>
     <w:p/>
+    <w:p>
+      <w:r>
+        <w:t>Timestamp: December 06, 2022 04:30</w:t>
+      </w:r>
+    </w:p>
     <w:p>
       <w:r>
         <w:t>"What’s the impact of our current e-mail habits on the bottom line"</w:t>
@@ -166,6 +221,11 @@
     <w:p/>
     <w:p>
       <w:r>
+        <w:t>Timestamp: December 06, 2022 04:13</w:t>
+      </w:r>
+    </w:p>
+    <w:p>
+      <w:r>
         <w:t>"They see their role as enabling others’ productivity, not necessarily protecting their own. Follow-up discussions, however, soon uncovered that this goal didn’t really require attention-fracturing connectivity. Indeed, many software companies now deploy the Scrum project management methodology, which replaces a lot of this ad hoc messaging with regular, highly structured, and ruthlessly efficient status meetings (often held standing up to minimize the urge to bloviate). This approach frees up more managerial time for thinking deeply about the problems their teams are tackling, often improving the overall value of what they produce"</w:t>
       </w:r>
     </w:p>
@@ -178,6 +238,11 @@
       </w:r>
     </w:p>
     <w:p/>
+    <w:p>
+      <w:r>
+        <w:t>Timestamp: December 05, 2022 14:32</w:t>
+      </w:r>
+    </w:p>
     <w:p>
       <w:r>
         <w:t>"Grant also batches his attention on a smaller time scale. Within a semester dedicated to research, he alternates between periods where his door is open to students and colleagues, and periods where he isolates himself to focus completely and without distraction on a single research task"</w:t>
@@ -194,6 +259,11 @@
     <w:p/>
     <w:p>
       <w:r>
+        <w:t>Timestamp: December 05, 2022 14:31</w:t>
+      </w:r>
+    </w:p>
+    <w:p>
+      <w:r>
         <w:t>"there’s one idea in particular that seems central to his method: the batching of hard but important intellectual work into long, uninterrupted stretches"</w:t>
       </w:r>
     </w:p>
@@ -206,6 +276,11 @@
       </w:r>
     </w:p>
     <w:p/>
+    <w:p>
+      <w:r>
+        <w:t>Timestamp: December 05, 2022 05:18</w:t>
+      </w:r>
+    </w:p>
     <w:p>
       <w:r>
         <w:t>"By focusing intensely on a specific skill, you’re forcing the specific relevant circuit to fire, again and again, in isolation"</w:t>
@@ -222,6 +297,11 @@
     <w:p/>
     <w:p>
       <w:r>
+        <w:t>Timestamp: December 05, 2022 05:18</w:t>
+      </w:r>
+    </w:p>
+    <w:p>
+      <w:r>
         <w:t>"you’re trying to learn a complex new skill (say, SQL database management) in a state of low concentration (perhaps you also have your Facebook feed open), you’re firing too many circuits simultaneously and haphazardly to isolate the group of neurons you actually want to strengthen."</w:t>
       </w:r>
     </w:p>
@@ -234,6 +314,11 @@
       </w:r>
     </w:p>
     <w:p/>
+    <w:p>
+      <w:r>
+        <w:t>Timestamp: December 05, 2022 05:18</w:t>
+      </w:r>
+    </w:p>
     <w:p>
       <w:r>
         <w:t>"To learn hard things quickly, you must focus intensely without distraction. To learn, in other words, is an act of deep work. If you’re comfortable going deep, you’ll be comfortable mastering the increasingly complex systems and skills needed to thrive in our economy. If you instead remain one of the many for whom depth is uncomfortable and distraction ubiquitous, you shouldn’t expect these systems and skills to come easily to you."</w:t>
@@ -250,6 +335,11 @@
     <w:p/>
     <w:p>
       <w:r>
+        <w:t>Timestamp: December 05, 2022 04:49</w:t>
+      </w:r>
+    </w:p>
+    <w:p>
+      <w:r>
         <w:t>"Men of genius themselves were great only by bringing all their power to bear on the point on which they had decided to show their full measure"</w:t>
       </w:r>
     </w:p>
@@ -262,6 +352,11 @@
       </w:r>
     </w:p>
     <w:p/>
+    <w:p>
+      <w:r>
+        <w:t>Timestamp: December 05, 2022 04:27</w:t>
+      </w:r>
+    </w:p>
     <w:p>
       <w:r>
         <w:t>"Let your mind become a lens, thanks to the converging rays of attention; let your soul be all intent on whatever it is that is established in your mind as a dominant, wholly absorbing idea.”   This advice comes from Antonin-Dalmace Sertillanges"</w:t>
@@ -278,6 +373,11 @@
     <w:p/>
     <w:p>
       <w:r>
+        <w:t>Timestamp: December 05, 2022 04:27</w:t>
+      </w:r>
+    </w:p>
+    <w:p>
+      <w:r>
         <w:t>"we argue that the differences between expert performers and normal adults reflect a life-long period of deliberate effort to improve performance in a specific domain.”"</w:t>
       </w:r>
     </w:p>
@@ -290,6 +390,11 @@
       </w:r>
     </w:p>
     <w:p/>
+    <w:p>
+      <w:r>
+        <w:t>Timestamp: December 05, 2022 01:51</w:t>
+      </w:r>
+    </w:p>
     <w:p>
       <w:r>
         <w:t>"John Doerr, a general partner in the famed Silicon Valley venture capital fund Kleiner Perkins Caufield &amp; Byers. Doerr helped fund many of the key companies fueling the current technological revolution, including Twitter, Google, Amazon, Netscape, and Sun Microsystems. The return on these investments has been astronomical: Doerr’s net worth, as of this writing, is more than $3 billion."</w:t>
@@ -306,6 +411,11 @@
     <w:p/>
     <w:p>
       <w:r>
+        <w:t>Timestamp: December 05, 2022 01:51</w:t>
+      </w:r>
+    </w:p>
+    <w:p>
+      <w:r>
         <w:t>"it was instead a blog run by a baseball stats geek turned election forecaster named Nate Silver. Less than a year later, ESPN and ABC News lured Silver away from the Times (which tried to retain him by promising a staff of up to a dozen writers) in a major deal that would give Silver’s operation a role in everything from sports to weather to network news segments to, improbably enough, Academy Awards telecasts. Though there’s debate about the methodological rigor of Silver’s hand-tuned models, there are few who deny that in 2012 this thirty-five-year-old data whiz was a winner in our economy"</w:t>
       </w:r>
     </w:p>
@@ -318,6 +428,11 @@
       </w:r>
     </w:p>
     <w:p/>
+    <w:p>
+      <w:r>
+        <w:t>Timestamp: December 05, 2022 01:51</w:t>
+      </w:r>
+    </w:p>
     <w:p>
       <w:r>
         <w:t>"David Heinemeier Hansson, a computer programming star who created the Ruby on Rails website development framework, which currently provides the foundation for some of the Web’s most popular destinations, including Twitter and Hulu. Hansson is a partner in the influential development firm Basecamp (called 37signals until 2014"</w:t>

</xml_diff>

<commit_message>
Added Men Without Women Book
</commit_message>
<xml_diff>
--- a/Libby_Notes/Quotes_Collection.docx
+++ b/Libby_Notes/Quotes_Collection.docx
@@ -12,12 +12,12 @@
     </w:p>
     <w:p>
       <w:r>
-        <w:t>Timestamp: December 20, 2022 04:09</w:t>
+        <w:t>Timestamp: September 04, 2023 20:04</w:t>
       </w:r>
     </w:p>
     <w:p>
       <w:r>
-        <w:t>"changing your schedule on paper. For example, returning to our press release example, you might schedule two hours for writing the press release, but then follow it by an additional hour block that you can use to keep writing the release, if needed, but otherwise assign to catching up with e-mail.   The third tactic I suggest is to be liberal with your use of task blocks. Deploy many throughout your day and make them longer than required to handle the tasks you plan in the morning. Lots of things come up during the typical knowledge worker’s day: Having regularly occurring blocks of time to address these surprises keeps things running smoothly"</w:t>
+        <w:t>"When I listen to this music I feel like I’m in a wide-open, empty place. It’s a vast space, with nothing to close it off. No walls, no ceiling. I don’t need to think, don’t need to say anything, or do anything. Just being there is enough. I close my eyes and give myself up to the beautiful strings. There’re no headaches, no sensitivity to cold, no periods, or ovulation. Everything is simply beautiful, peaceful, flowing. I can just be"</w:t>
       </w:r>
     </w:p>
     <w:p>
@@ -31,12 +31,12 @@
     <w:p/>
     <w:p>
       <w:r>
-        <w:t>Timestamp: December 20, 2022 04:09</w:t>
+        <w:t>Timestamp: September 04, 2023 19:47</w:t>
       </w:r>
     </w:p>
     <w:p>
       <w:r>
-        <w:t>"When you’re done scheduling your day, every minute should be part of a block. You have, in effect, given every minute of your workday a job. Now as you go through your day, use this schedule to guide you.   It’s here, of course, that most people will begin to run into trouble. Two things can (and likely will) go wrong with your schedule once the day progresses. The first is that your estimates will prove wrong. You might put aside two hours for writing a press release, for example, and in reality it takes two and a half hours. The second problem is that you’ll be interrupted and new obligations will unexpectedly appear on your plate. These events will also break your schedule.   This is okay. If your schedule is disrupted, you should, at the next available moment, take a few minutes to create a revised schedule for the time that remains in the day. You can turn to a new page. You can erase and redraw blocks. Or do as I do: Cross out the blocks for the remainder of the day and create new blocks to the right of the old ones on the page (I draw my blocks skinny so I have room for several revisions). On some days, you might rewrite your schedule half a dozen times. Don’t despair if this happens. Your goal is not to stick to a given schedule at all costs; it’s instead to maintain, at all times, a thoughtful say in what you’re doing with your time going forward—even if these decisions are reworked again and again as the day unfolds.   If you find that schedule revisions become overwhelming in their frequency, there are a few tactics that can inject some more stability. First, you should recognize that almost definitely you’re going to underestimate at first how much time you require for most things. When people are new to this habit, they tend to use their schedule as an incarnation of wishful thinking—a best-case scenario for their day. Over time, you should make an effort to accurately (if not somewhat conservatively) predict the time tasks will require.   The second tactic that helps is the use of overflow conditional blocks. If you’re not sure how long a given activity might take, block off the expected time, then follow this with an additional block that has a split purpose. If you need more time for the preceding activity, use this additional block to keep working on it. If you finish the activity on time, however, have an alternate use already assigned for the extra block (for example, some nonurgent tasks). This allows unpredictability in your day without requiring you to keep"</w:t>
+        <w:t>"It’s quite easy to become Men Without Women. You love a woman deeply, and then she goes off somewhere. That’s all it takes. Most of the time (as I’m sure you’re well aware) it’s crafty sailors who take them away. They sweet-talk them into going with them, then carry them off to Marseilles or the Ivory Coast. And there’s hardly anything we can do about it. Or else the women have nothing to do with sailors, and take their own lives. And there’s very little we can do about that, too. Not even the sailors can do a thing."</w:t>
       </w:r>
     </w:p>
     <w:p>
@@ -50,12 +50,12 @@
     <w:p/>
     <w:p>
       <w:r>
-        <w:t>Timestamp: December 19, 2022 05:08</w:t>
+        <w:t>Timestamp: September 04, 2023 19:45</w:t>
       </w:r>
     </w:p>
     <w:p>
       <w:r>
-        <w:t>"Here’s my suggestion: At the beginning of each workday, turn to a new page of lined paper in a notebook you dedicate to this purpose. Down the left-hand side of the page, mark every other line with an hour of the day, covering the full set of hours you typically work. Now comes the important part: Divide the hours of your workday into blocks and assign activities to the blocks. For example, you might block off nine a.m. to eleven a.m. for writing a client’s press release. To do so, actually draw a box that covers the lines corresponding to these hours, then write “press release” inside the box. Not every block need be dedicated to a work task. There might be time blocks for lunch or relaxation breaks. To keep things reasonably clean, the minimum length of a block should be thirty minutes (i.e., one line on your page). This means, for example, that instead of having a unique small box for each small task on your plate for the day—respond to boss’s e-mail, submit reimbursement form, ask Carl about report—you can batch similar things into more generic task blocks. You might find it useful, in this case, to draw a line from a task block to the open right-hand side of the page where you can list out the full set of small tasks you plan to accomplish in that block."</w:t>
+        <w:t>"After that, every time I pass the statue of the unicorn, I sit down there for a while and contemplate Men Without Women. Why that place? Why a unicorn? Maybe the unicorn, too, is one of the Men Without Women. I mean, I’ve never seen a unicorn couple. He—it has to be a he, right?—is always alone, sharp horn thrust toward the sky. Maybe we should adopt him as the symbol of Men Without Women, of the loneliness we carry as our burden. Perhaps we should sew unicorn badges on our breast pockets and hats, and quietly parade down streets all over the world. No music, no flags, no tickertape. Probably. (I’m using the word “probably” a bit too much. Probably.)"</w:t>
       </w:r>
     </w:p>
     <w:p>
@@ -69,12 +69,12 @@
     <w:p/>
     <w:p>
       <w:r>
-        <w:t>Timestamp: December 19, 2022 02:04</w:t>
+        <w:t>Timestamp: September 04, 2023 18:56</w:t>
       </w:r>
     </w:p>
     <w:p>
       <w:r>
-        <w:t>"These services aren’t necessarily, as advertised, the lifeblood of our modern connected world. They’re just products, developed by private companies, funded lavishly, marketed carefully, and designed ultimately to capture then sell your personal information and attention to advertisers. They can be fun, but in the scheme of your life and what you want to accomplish, they’re a lightweight whimsy, one unimportant distraction among many threatening to derail you from something deeper. Or maybe social media tools are at the core of your existence. You won’t know either way until you sample life without them."</w:t>
+        <w:t>"Suddenly one day you become Men Without Women. That day comes to you completely out of the blue, without the faintest of warnings or hints beforehand. No premonitions or foreboding, no knocks or clearing of throats. Turn a corner and you know you’re already there. But by then there’s no going back. Once you round that bend, that is the only world you can possibly inhabit. In that world you are called “Men Without Women.” Always a relentlessly frigid plural"</w:t>
       </w:r>
     </w:p>
     <w:p>
@@ -88,12 +88,12 @@
     <w:p/>
     <w:p>
       <w:r>
-        <w:t>Timestamp: December 19, 2022 00:02</w:t>
+        <w:t>Timestamp: September 04, 2023 18:56</w:t>
       </w:r>
     </w:p>
     <w:p>
       <w:r>
-        <w:t>"This rule attempts to break us out of this rut by proposing a third option: accepting that these tools are not inherently evil, and that some of them might be quite vital to your success and happiness, but at the same time also accepting that the threshold for allowing a site regular access to your time and attention (not to mention personal data) should be much more stringent, and that most people should therefore be using many fewer such tools. I won’t ask you, in other words, to quit the Internet altogether like Baratunde Thurston did for twenty-five days back in 2013. But I will ask you to reject the state of distracted hyperconnectedness that drove him to that drastic experiment in the first place. There is a middle ground, and if you’re interested in developing a deep work habit, you must fight to get there."</w:t>
+        <w:t>"Only Men Without Women can comprehend how painful, how heartbreaking, it is to become one. You lose that wonderful west wind. Fourteen is stolen away from you forever. (A billion years should count as forever.) The far-off, weary lament of the sailors. The bottom of the sea, with the ammonites and coelacanths. Calling someone’s house past one a.m. Getting a call after one a.m. from a stranger. Waiting for someone you don’t know somewhere between knowledge and ignorance. Tears falling on the dry road as you check the pressure of your tires"</w:t>
       </w:r>
     </w:p>
     <w:p>
@@ -107,12 +107,12 @@
     <w:p/>
     <w:p>
       <w:r>
-        <w:t>Timestamp: December 18, 2022 23:56</w:t>
+        <w:t>Timestamp: September 03, 2023 22:48</w:t>
       </w:r>
     </w:p>
     <w:p>
       <w:r>
-        <w:t>"connections.   The two steps mentioned previously are advance steps—things you do just once and can then leverage again and again in memorizing specific decks. Once these steps are done, you’re ready for the main event: memorizing as quickly as possible the order of fifty-two cards in a freshly shuffled deck. The method here is straightforward. Begin your mental walk-through of your house. As you encounter each item, look at the next card from the shuffled deck, and imagine the corresponding memorable person or thing doing something memorable near that item. For example, if the first item and location is the mat in your front entry, and the first card is the King of Diamonds, you might picture Donald Trump wiping mud off of his expensive loafers on the entry mat in your front hallway."</w:t>
+        <w:t>"I wish there was a machine that could accurately measure sadness, and display it in numbers that you could record. And it would be great if that machine could fit in the palm of your hand. I think of this every time I measure the air in my tires."</w:t>
       </w:r>
     </w:p>
     <w:p>
@@ -126,12 +126,12 @@
     <w:p/>
     <w:p>
       <w:r>
-        <w:t>Timestamp: December 18, 2022 23:56</w:t>
+        <w:t>Timestamp: September 03, 2023 22:43</w:t>
       </w:r>
     </w:p>
     <w:p>
       <w:r>
-        <w:t>"To prepare for this high-volume memorization task, White recommends that you begin by cementing in your mind the mental image of walking through five rooms in your home. Perhaps you come in the door, walk through your front hallway, then turn into the downstairs bathroom, walk out the door and enter the guest bedroom, walk into the kitchen, and then head down the stairs into your basement. In each room, conjure a clear image of what you see.   Once you can easily recall this mental walkthrough of a well-known location, fix in your mind a collection of ten items in each of these rooms. White recommends that these items be large (and therefore more memorable), like a desk, not a pencil. Next, establish an order in which you look at each of these items in each room. For example, in the front hallway, you might look at the entry mat, then shoes on the floor by the mat, then the bench above the shoes, and so on. Combined this is only fifty items, so add two more items, perhaps in your backyard, to get to the full fifty-two items you’ll later need when connecting these images to all the cards in a standard deck.   Practice this mental exercise of walking through the rooms, and looking at items in each room, in a set order. You should find that this type of memorization, because it’s based on visual images of familiar places and things, will be much easier than the rote memorizing you might remember from your school days.   The second step in preparing to memorize a deck of cards is to associate a memorable person or thing with each of the fifty-two possible cards. To make this process easier, try to maintain some logical association between the card and the corresponding image. White provides the example of associating Donald Trump with the King of Diamonds, as diamonds signify wealth. Practice these associations until you can pull a card randomly from the deck and immediately recall the associated image. As before, the use of memorable visual images and associations will simplify the task of forming these"</w:t>
+        <w:t>"My despair was deeper than any ocean that they might have crossed. Deeper than any sea where giant squid and sea dragons swam. I started to hate myself. I couldn’t believe in anything. How the hell had this happened? That’s how much I loved M, how much she meant to me. How much I needed her. Why had I ever looked away?"</w:t>
       </w:r>
     </w:p>
     <w:p>
@@ -145,12 +145,12 @@
     <w:p/>
     <w:p>
       <w:r>
-        <w:t>Timestamp: December 07, 2022 05:11</w:t>
+        <w:t>Timestamp: September 01, 2023 14:28</w:t>
       </w:r>
     </w:p>
     <w:p>
       <w:r>
-        <w:t>"irresponsible."</w:t>
+        <w:t>"Maybe working on the little things as dutifully and honestly as we can is how we stay sane when the world is falling apart.”"</w:t>
       </w:r>
     </w:p>
     <w:p>
@@ -164,12 +164,12 @@
     <w:p/>
     <w:p>
       <w:r>
-        <w:t>Timestamp: December 07, 2022 05:11</w:t>
+        <w:t>Timestamp: August 30, 2023 13:55</w:t>
       </w:r>
     </w:p>
     <w:p>
       <w:r>
-        <w:t>"To do real good physics work, you do need absolute solid lengths of time… it needs a lot of concentration… if you have a job administrating anything, you don’t have the time. So I have invented another myth for myself: that I’m irresponsible. I’m actively irresponsible. I tell everyone I don’t do anything. If anyone asks me to be on a committee for admissions, “no,” I tell them: I’m"</w:t>
+        <w:t>"When I should have felt real pain, I stifled it. I didn’t want to take it on, so I avoided facing up to it. Which is why my heart is so empty now. The snakes have grabbed that spot and are trying to hide their coldly beating hearts there."</w:t>
       </w:r>
     </w:p>
     <w:p>
@@ -183,12 +183,12 @@
     <w:p/>
     <w:p>
       <w:r>
-        <w:t>Timestamp: December 06, 2022 04:39</w:t>
+        <w:t>Timestamp: August 30, 2023 13:55</w:t>
       </w:r>
     </w:p>
     <w:p>
       <w:r>
-        <w:t>"When it comes to distracting behaviors embraced in the workplace, we must give a position of dominance to the now ubiquitous culture of connectivity, where one is expected to read and respond to e-mails (and related communication) quickly"</w:t>
+        <w:t>"Even if he ran to the far corners of the earth and stuffed his ears full of clay, as long as he was still alive, as long as he had a shred of consciousness remaining, those knocks would relentlessly track him down. It wasn’t a knocking on a door in a business hotel. It was a knocking on the door to his heart. A person couldn’t escape that sound"</w:t>
       </w:r>
     </w:p>
     <w:p>
@@ -202,12 +202,12 @@
     <w:p/>
     <w:p>
       <w:r>
-        <w:t>Timestamp: December 06, 2022 04:30</w:t>
+        <w:t>Timestamp: August 29, 2023 14:08</w:t>
       </w:r>
     </w:p>
     <w:p>
       <w:r>
-        <w:t>"What’s the impact of our current e-mail habits on the bottom line"</w:t>
+        <w:t>"You’re not the type who would willingly do something wrong. I know that very well. But there are times in this world when it’s not enough just not to do the wrong thing. Some people use that blank space as a kind of loophole"</w:t>
       </w:r>
     </w:p>
     <w:p>
@@ -221,12 +221,12 @@
     <w:p/>
     <w:p>
       <w:r>
-        <w:t>Timestamp: December 06, 2022 04:13</w:t>
+        <w:t>Timestamp: August 28, 2023 13:52</w:t>
       </w:r>
     </w:p>
     <w:p>
       <w:r>
-        <w:t>"They see their role as enabling others’ productivity, not necessarily protecting their own. Follow-up discussions, however, soon uncovered that this goal didn’t really require attention-fracturing connectivity. Indeed, many software companies now deploy the Scrum project management methodology, which replaces a lot of this ad hoc messaging with regular, highly structured, and ruthlessly efficient status meetings (often held standing up to minimize the urge to bloviate). This approach frees up more managerial time for thinking deeply about the problems their teams are tackling, often improving the overall value of what they produce"</w:t>
+        <w:t>"In his life, after all, he had achieved nothing, had been totally unproductive. He couldn’t make anyone else happy, and, of course, couldn’t make himself happy. Happiness? He wasn’t even sure what that meant. He didn’t have a clear sense, either, of emotions like pain or anger, disappointment or resignation, and how they were supposed to feel. The most he could do was create a place where his heart—devoid now of any depth or weight—could be tethered, to keep it from wandering aimlessly"</w:t>
       </w:r>
     </w:p>
     <w:p>
@@ -240,12 +240,12 @@
     <w:p/>
     <w:p>
       <w:r>
-        <w:t>Timestamp: December 05, 2022 14:32</w:t>
+        <w:t>Timestamp: August 27, 2023 23:09</w:t>
       </w:r>
     </w:p>
     <w:p>
       <w:r>
-        <w:t>"Grant also batches his attention on a smaller time scale. Within a semester dedicated to research, he alternates between periods where his door is open to students and colleagues, and periods where he isolates himself to focus completely and without distraction on a single research task"</w:t>
+        <w:t>"But there was another possibility. He could be deprived of his freedom entirely, in which case not only Scheherazade but all women might be taken away from him. It was a very real prospect. Never again would he be able to enter the warm moistness of their bodies. Never again would he feel them quiver in response. Perhaps an even more distressing prospect for Habara than the cessation of sexual activity, however, was the loss of the moments of shared intimacy. To lose all contact with women was, in the end, to lose that connection. What his time spent with women offered was the opportunity to be embraced by reality, on the one hand, while negating it entirely on the other. That was something Scheherazade had provided in abundance—indeed, her gift was inexhaustible. The prospect of losing that made him saddest of all."</w:t>
       </w:r>
     </w:p>
     <w:p>
@@ -259,12 +259,12 @@
     <w:p/>
     <w:p>
       <w:r>
-        <w:t>Timestamp: December 05, 2022 14:31</w:t>
+        <w:t>Timestamp: August 27, 2023 23:03</w:t>
       </w:r>
     </w:p>
     <w:p>
       <w:r>
-        <w:t>"there’s one idea in particular that seems central to his method: the batching of hard but important intellectual work into long, uninterrupted stretches"</w:t>
+        <w:t>"Life is strange, isn’t it? You can be totally entranced by the glow of something one minute, be willing to sacrifice everything to make it yours, but then a little time passes, or your perspective changes a bit, and all of a sudden you’re shocked at how faded it appears"</w:t>
       </w:r>
     </w:p>
     <w:p>
@@ -278,12 +278,12 @@
     <w:p/>
     <w:p>
       <w:r>
-        <w:t>Timestamp: December 05, 2022 05:18</w:t>
+        <w:t>Timestamp: August 26, 2023 17:46</w:t>
       </w:r>
     </w:p>
     <w:p>
       <w:r>
-        <w:t>"By focusing intensely on a specific skill, you’re forcing the specific relevant circuit to fire, again and again, in isolation"</w:t>
+        <w:t>"Matter what sort of story it was, she made it special. Her voice, her timing, her pacing were all flawless"</w:t>
       </w:r>
     </w:p>
     <w:p>
@@ -297,12 +297,12 @@
     <w:p/>
     <w:p>
       <w:r>
-        <w:t>Timestamp: December 05, 2022 05:18</w:t>
+        <w:t>Timestamp: August 26, 2023 17:46</w:t>
       </w:r>
     </w:p>
     <w:p>
       <w:r>
-        <w:t>"you’re trying to learn a complex new skill (say, SQL database management) in a state of low concentration (perhaps you also have your Facebook feed open), you’re firing too many circuits simultaneously and haphazardly to isolate the group of neurons you actually want to strengthen."</w:t>
+        <w:t>"She captured her listener’s attention, tantalized him, drove him to ponder and speculate, and then, in the end, gave him precisely what he’d been seeking"</w:t>
       </w:r>
     </w:p>
     <w:p>
@@ -316,12 +316,12 @@
     <w:p/>
     <w:p>
       <w:r>
-        <w:t>Timestamp: December 05, 2022 05:18</w:t>
+        <w:t>Timestamp: August 26, 2023 17:41</w:t>
       </w:r>
     </w:p>
     <w:p>
       <w:r>
-        <w:t>"To learn hard things quickly, you must focus intensely without distraction. To learn, in other words, is an act of deep work. If you’re comfortable going deep, you’ll be comfortable mastering the increasingly complex systems and skills needed to thrive in our economy. If you instead remain one of the many for whom depth is uncomfortable and distraction ubiquitous, you shouldn’t expect these systems and skills to come easily to you."</w:t>
+        <w:t>"I’m a little envious of the way he loved one woman—putting aside what sort of woman she was—so deeply that it made him want to reduce himself to nothing"</w:t>
       </w:r>
     </w:p>
     <w:p>
@@ -335,12 +335,12 @@
     <w:p/>
     <w:p>
       <w:r>
-        <w:t>Timestamp: December 05, 2022 04:49</w:t>
+        <w:t>Timestamp: August 26, 2023 17:41</w:t>
       </w:r>
     </w:p>
     <w:p>
       <w:r>
-        <w:t>"Men of genius themselves were great only by bringing all their power to bear on the point on which they had decided to show their full measure"</w:t>
+        <w:t>"It feels like somehow our hearts have become intertwined. Like when she feels something, my heart moves in tandem. Like we’re two boats tied together with rope. Even if you want to cut the rope, there’s no knife sharp enough to do it."</w:t>
       </w:r>
     </w:p>
     <w:p>
@@ -354,12 +354,12 @@
     <w:p/>
     <w:p>
       <w:r>
-        <w:t>Timestamp: December 05, 2022 04:27</w:t>
+        <w:t>Timestamp: August 26, 2023 17:34</w:t>
       </w:r>
     </w:p>
     <w:p>
       <w:r>
-        <w:t>"Let your mind become a lens, thanks to the converging rays of attention; let your soul be all intent on whatever it is that is established in your mind as a dominant, wholly absorbing idea.”   This advice comes from Antonin-Dalmace Sertillanges"</w:t>
+        <w:t>"Women are all born with a special, independent organ that allows them to lie. This was Dr. Tokai’s personal opinion"</w:t>
       </w:r>
     </w:p>
     <w:p>
@@ -373,12 +373,12 @@
     <w:p/>
     <w:p>
       <w:r>
-        <w:t>Timestamp: December 05, 2022 04:27</w:t>
+        <w:t>Timestamp: August 26, 2023 17:34</w:t>
       </w:r>
     </w:p>
     <w:p>
       <w:r>
-        <w:t>"we argue that the differences between expert performers and normal adults reflect a life-long period of deliberate effort to improve performance in a specific domain.”"</w:t>
+        <w:t>"It depends on the person, he said, about the kind of lies they tell, what situation they tell them in, and how the lies are told. But at a certain point in their lives, all women tell lies, and they lie about important things. They lie about unimportant things, too, but they also don’t hesitate to lie about the most important things. And when they do, most women’s expressions and voices don’t change at all, since it’s not them lying, but this independent organ they’re equipped with that’s acting on its own. That’s why—except in a few special cases—they can still have a clear conscience and never lose sleep over anything they say."</w:t>
       </w:r>
     </w:p>
     <w:p>
@@ -392,12 +392,12 @@
     <w:p/>
     <w:p>
       <w:r>
-        <w:t>Timestamp: December 05, 2022 01:51</w:t>
+        <w:t>Timestamp: August 26, 2023 17:23</w:t>
       </w:r>
     </w:p>
     <w:p>
       <w:r>
-        <w:t>"John Doerr, a general partner in the famed Silicon Valley venture capital fund Kleiner Perkins Caufield &amp; Byers. Doerr helped fund many of the key companies fueling the current technological revolution, including Twitter, Google, Amazon, Netscape, and Sun Microsystems. The return on these investments has been astronomical: Doerr’s net worth, as of this writing, is more than $3 billion."</w:t>
+        <w:t>"Mr. Tanimura, I know this is an imposition, but I have a favor to ask. Please remember Dr. Tokai. He had such a pure heart. I think that what we can do for those who’ve passed on is keep them in our memories as long as we can. But it’s not as easy as it sounds. I can’t ask just anyone to do that"</w:t>
       </w:r>
     </w:p>
     <w:p>
@@ -411,12 +411,12 @@
     <w:p/>
     <w:p>
       <w:r>
-        <w:t>Timestamp: December 05, 2022 01:51</w:t>
+        <w:t>Timestamp: August 26, 2023 17:17</w:t>
       </w:r>
     </w:p>
     <w:p>
       <w:r>
-        <w:t>"it was instead a blog run by a baseball stats geek turned election forecaster named Nate Silver. Less than a year later, ESPN and ABC News lured Silver away from the Times (which tried to retain him by promising a staff of up to a dozen writers) in a major deal that would give Silver’s operation a role in everything from sports to weather to network news segments to, improbably enough, Academy Awards telecasts. Though there’s debate about the methodological rigor of Silver’s hand-tuned models, there are few who deny that in 2012 this thirty-five-year-old data whiz was a winner in our economy"</w:t>
+        <w:t>"If that woman had told him ‘I decided I can’t leave my husband and child, so I have to break up with you,’ then I think he could have stood it. He loved her more than he had ever loved anybody before, so of course he would have been devastated, but I doubt it would have driven him to death. As long as it all makes sense, no matter how deep you fall, you should be able to pull yourself together again. But the appearance of a third man, and the realization that he’d been used, was a shock he couldn’t recover from.”"</w:t>
       </w:r>
     </w:p>
     <w:p>
@@ -430,12 +430,886 @@
     <w:p/>
     <w:p>
       <w:r>
-        <w:t>Timestamp: December 05, 2022 01:51</w:t>
+        <w:t>Timestamp: August 25, 2023 13:53</w:t>
       </w:r>
     </w:p>
     <w:p>
       <w:r>
-        <w:t>"David Heinemeier Hansson, a computer programming star who created the Ruby on Rails website development framework, which currently provides the foundation for some of the Web’s most popular destinations, including Twitter and Hulu. Hansson is a partner in the influential development firm Basecamp (called 37signals until 2014"</w:t>
+        <w:t>"Definitely not rage directed at her. But when I haven’t seen her for a while, when I can’t see her, I feel that rage welling up. I can’t grasp, though, what it’s about. But it’s the most intense anger I’ve ever felt before"</w:t>
+      </w:r>
+    </w:p>
+    <w:p>
+      <w:pPr>
+        <w:pStyle w:val="Quote"/>
+      </w:pPr>
+      <w:r>
+        <w:t>- Unknown (General)</w:t>
+      </w:r>
+    </w:p>
+    <w:p/>
+    <w:p>
+      <w:r>
+        <w:t>Timestamp: August 24, 2023 17:42</w:t>
+      </w:r>
+    </w:p>
+    <w:p>
+      <w:r>
+        <w:t>"It was unclear what future this woman and I have, and the combination gave me a mild case of middle-aged depression. Who in the world am I? I’ve been incessantly asking myself this. But no matter how much I ask, I can’t find an answer. I just keep going around in circles. Things that I used to enjoy I now find boring. I don’t feel like exercising, or buying clothes. It’s too much trouble to sit down at the piano anymore. I don’t even feel much like eating. I just sit there and think about her. Even when I’m with a client, my mind’s full of her. I’m afraid I might even blurt out her name.”"</w:t>
+      </w:r>
+    </w:p>
+    <w:p>
+      <w:pPr>
+        <w:pStyle w:val="Quote"/>
+      </w:pPr>
+      <w:r>
+        <w:t>- Unknown (General)</w:t>
+      </w:r>
+    </w:p>
+    <w:p/>
+    <w:p>
+      <w:r>
+        <w:t>Timestamp: August 24, 2023 14:50</w:t>
+      </w:r>
+    </w:p>
+    <w:p>
+      <w:r>
+        <w:t>"The deep sense of loss after you’ve met the woman you love, have made love, then said goodbye. Like you’re suffocating. The same emotion hasn’t changed at all in a thousand years"</w:t>
+      </w:r>
+    </w:p>
+    <w:p>
+      <w:pPr>
+        <w:pStyle w:val="Quote"/>
+      </w:pPr>
+      <w:r>
+        <w:t>- Unknown (General)</w:t>
+      </w:r>
+    </w:p>
+    <w:p/>
+    <w:p>
+      <w:r>
+        <w:t>Timestamp: August 24, 2023 14:50</w:t>
+      </w:r>
+    </w:p>
+    <w:p>
+      <w:r>
+        <w:t>"If you took away my career as a plastic surgeon, and the happy environment I’m living in, and threw me out into the world, with no explanation, and with everything stripped away—what in the world would I be?”"</w:t>
+      </w:r>
+    </w:p>
+    <w:p>
+      <w:pPr>
+        <w:pStyle w:val="Quote"/>
+      </w:pPr>
+      <w:r>
+        <w:t>- Unknown (General)</w:t>
+      </w:r>
+    </w:p>
+    <w:p/>
+    <w:p>
+      <w:r>
+        <w:t>Timestamp: August 24, 2023 14:44</w:t>
+      </w:r>
+    </w:p>
+    <w:p>
+      <w:r>
+        <w:t>"We’re still trying to find opportunities to see each other. But who knows about the future. She’s afraid that her husband will find out about us, and she said she may stop seeing me someday. And maybe he will find out and we really will have to stop seeing each other. Or maybe she’ll simply get tired of our affair. I have no idea what tomorrow will bring.”"</w:t>
+      </w:r>
+    </w:p>
+    <w:p>
+      <w:pPr>
+        <w:pStyle w:val="Quote"/>
+      </w:pPr>
+      <w:r>
+        <w:t>- Unknown (General)</w:t>
+      </w:r>
+    </w:p>
+    <w:p/>
+    <w:p>
+      <w:r>
+        <w:t>Timestamp: August 24, 2023 14:44</w:t>
+      </w:r>
+    </w:p>
+    <w:p>
+      <w:r>
+        <w:t>"As with most people who are well raised, well educated, and financially secure, Dr. Tokai only thought of himself. But in spite of all this, as previously mentioned, he was a wonderful conversationalist and I really enjoyed talking with him"</w:t>
+      </w:r>
+    </w:p>
+    <w:p>
+      <w:pPr>
+        <w:pStyle w:val="Quote"/>
+      </w:pPr>
+      <w:r>
+        <w:t>- Unknown (General)</w:t>
+      </w:r>
+    </w:p>
+    <w:p/>
+    <w:p>
+      <w:r>
+        <w:t>Timestamp: August 24, 2023 14:44</w:t>
+      </w:r>
+    </w:p>
+    <w:p>
+      <w:r>
+        <w:t>"Having seen my love now / and said farewell / I know how very shallow my heart was of old / as if I had never before known love,’ ” Tokai intoned"</w:t>
+      </w:r>
+    </w:p>
+    <w:p>
+      <w:pPr>
+        <w:pStyle w:val="Quote"/>
+      </w:pPr>
+      <w:r>
+        <w:t>- Unknown (General)</w:t>
+      </w:r>
+    </w:p>
+    <w:p/>
+    <w:p>
+      <w:r>
+        <w:t>Timestamp: August 23, 2023 14:16</w:t>
+      </w:r>
+    </w:p>
+    <w:p>
+      <w:r>
+        <w:t>"Have you ever tried really hard not to love somebody too much"</w:t>
+      </w:r>
+    </w:p>
+    <w:p>
+      <w:pPr>
+        <w:pStyle w:val="Quote"/>
+      </w:pPr>
+      <w:r>
+        <w:t>- Unknown (General)</w:t>
+      </w:r>
+    </w:p>
+    <w:p/>
+    <w:p>
+      <w:r>
+        <w:t>Timestamp: August 23, 2023 14:16</w:t>
+      </w:r>
+    </w:p>
+    <w:p>
+      <w:r>
+        <w:t>"It’s simple, really. If I love her too much, it’s painful. I can’t take it. I don’t think my heart can stand it, which is why I’m trying not to fall in love with her.”"</w:t>
+      </w:r>
+    </w:p>
+    <w:p>
+      <w:pPr>
+        <w:pStyle w:val="Quote"/>
+      </w:pPr>
+      <w:r>
+        <w:t>- Unknown (General)</w:t>
+      </w:r>
+    </w:p>
+    <w:p/>
+    <w:p>
+      <w:r>
+        <w:t>Timestamp: August 23, 2023 14:16</w:t>
+      </w:r>
+    </w:p>
+    <w:p>
+      <w:r>
+        <w:t>"But it all boils down to intentionally thinking negative thoughts about her as much as I can. I mentally list as many of her defects as I can come up with—her imperfections, I should say. And I repeat these over and over in my head like a mantra, convincing myself not to love this woman more than I should.”"</w:t>
+      </w:r>
+    </w:p>
+    <w:p>
+      <w:pPr>
+        <w:pStyle w:val="Quote"/>
+      </w:pPr>
+      <w:r>
+        <w:t>- Unknown (General)</w:t>
+      </w:r>
+    </w:p>
+    <w:p/>
+    <w:p>
+      <w:r>
+        <w:t>Timestamp: August 23, 2023 14:16</w:t>
+      </w:r>
+    </w:p>
+    <w:p>
+      <w:r>
+        <w:t>"First of all, I couldn’t come up with many negative things about her. And there’s the fact that I find even those negative qualities attractive. And another thing is I can’t tell myself what’s too much for me, and what isn’t. This is the first time in my life I’ve ever had these kind of senseless feelings.”"</w:t>
+      </w:r>
+    </w:p>
+    <w:p>
+      <w:pPr>
+        <w:pStyle w:val="Quote"/>
+      </w:pPr>
+      <w:r>
+        <w:t>- Unknown (General)</w:t>
+      </w:r>
+    </w:p>
+    <w:p/>
+    <w:p>
+      <w:r>
+        <w:t>Timestamp: August 23, 2023 14:16</w:t>
+      </w:r>
+    </w:p>
+    <w:p>
+      <w:r>
+        <w:t>"A time when thinking about a certain person made my chest ache and I couldn’t think of anything else…But this was a one-sided feeling that didn’t go anywhere. Things are different now. I’m an adult, and we actually have a physical relationship. Even so, my mind’s a total mess. The more I think about her, the more it’s actually affecting me physically, my internal organs. Especially my digestive and respiratory systems.”"</w:t>
+      </w:r>
+    </w:p>
+    <w:p>
+      <w:pPr>
+        <w:pStyle w:val="Quote"/>
+      </w:pPr>
+      <w:r>
+        <w:t>- Unknown (General)</w:t>
+      </w:r>
+    </w:p>
+    <w:p/>
+    <w:p>
+      <w:r>
+        <w:t>Timestamp: August 23, 2023 14:13</w:t>
+      </w:r>
+    </w:p>
+    <w:p>
+      <w:r>
+        <w:t>"He issues three key pieces of advice: take your time and don’t force things; don’t fall into predictable patterns; and when you do have to lie, make sure to keep it simple. (This was, of course, like trying to teach a seagull how to fly, but he made sure of it, just the same.)"</w:t>
+      </w:r>
+    </w:p>
+    <w:p>
+      <w:pPr>
+        <w:pStyle w:val="Quote"/>
+      </w:pPr>
+      <w:r>
+        <w:t>- Unknown (General)</w:t>
+      </w:r>
+    </w:p>
+    <w:p/>
+    <w:p>
+      <w:r>
+        <w:t>Timestamp: August 23, 2023 14:08</w:t>
+      </w:r>
+    </w:p>
+    <w:p>
+      <w:r>
+        <w:t>"In this huge world there are some beautiful, happy families where parents and children maintain a close, warm relationship—a situation about as frequent as hat tricks in soccer. I have no confidence at all that I could be one of these rare happy parents, and can’t see Tokai doing it either."</w:t>
+      </w:r>
+    </w:p>
+    <w:p>
+      <w:pPr>
+        <w:pStyle w:val="Quote"/>
+      </w:pPr>
+      <w:r>
+        <w:t>- Unknown (General)</w:t>
+      </w:r>
+    </w:p>
+    <w:p/>
+    <w:p>
+      <w:r>
+        <w:t>Timestamp: August 23, 2023 14:08</w:t>
+      </w:r>
+    </w:p>
+    <w:p>
+      <w:r>
+        <w:t>"I would call Tokai an affable person. He wasn’t a poor loser, had no inferiority complex or jealousy, no excessive biases or pride, no particular obsessions, wasn’t overly sensitive, had no steadfast political views. On the surface, at least, he had none of the traits you would associate with an unstable personality. The people around him loved his straightforward, frank personality, his polished manners, and his cheerful, positive attitude. And Tokai aimed these qualities mainly at women—half of the world’s population—in a strategic, effective way. Kindness and consideration for women were, for someone in his profession, necessary skills, and Tokai possessed them naturally—they were innate, inborn qualities, like a lovely voice or long fingers. Because of this (and, of course, because he was a talented surgeon), his clinic did a booming business. He never advertised, yet his appointment schedule was always full"</w:t>
+      </w:r>
+    </w:p>
+    <w:p>
+      <w:pPr>
+        <w:pStyle w:val="Quote"/>
+      </w:pPr>
+      <w:r>
+        <w:t>- Unknown (General)</w:t>
+      </w:r>
+    </w:p>
+    <w:p/>
+    <w:p>
+      <w:r>
+        <w:t>Timestamp: August 23, 2023 14:08</w:t>
+      </w:r>
+    </w:p>
+    <w:p>
+      <w:r>
+        <w:t>", affable people like this are most often shallow, mediocre, and boring. Tokai, though, exhibited none of these qualities. I always enjoyed kicking back for an hour on weekends with him, having a couple of beers. He was an excellent conversationalist, with a wealth of topics. His sense of humor was always straightforward, never especially complex. He told me many interesting behind-the-scenes plastic surgery tales (always, of course, protecting the clients’ privacy), and he disclosed a number of fascinating facts about women. Never once, though, did he let these descend into vulgarity. He always spoke of his women friends with great respect and affection, and took care to keep any personal information secret."</w:t>
+      </w:r>
+    </w:p>
+    <w:p>
+      <w:pPr>
+        <w:pStyle w:val="Quote"/>
+      </w:pPr>
+      <w:r>
+        <w:t>- Unknown (General)</w:t>
+      </w:r>
+    </w:p>
+    <w:p/>
+    <w:p>
+      <w:r>
+        <w:t>Timestamp: August 23, 2023 14:08</w:t>
+      </w:r>
+    </w:p>
+    <w:p>
+      <w:r>
+        <w:t>"“A gentleman doesn’t talk much about the taxes he paid, or the women he sleeps with"</w:t>
+      </w:r>
+    </w:p>
+    <w:p>
+      <w:pPr>
+        <w:pStyle w:val="Quote"/>
+      </w:pPr>
+      <w:r>
+        <w:t>- Unknown (General)</w:t>
+      </w:r>
+    </w:p>
+    <w:p/>
+    <w:p>
+      <w:r>
+        <w:t>Timestamp: August 23, 2023 14:03</w:t>
+      </w:r>
+    </w:p>
+    <w:p>
+      <w:r>
+        <w:t>"In most cases the decision to get married came just before they were about to turn thirty, or forty. Just like calendars that sell well at the end of the year"</w:t>
+      </w:r>
+    </w:p>
+    <w:p>
+      <w:pPr>
+        <w:pStyle w:val="Quote"/>
+      </w:pPr>
+      <w:r>
+        <w:t>- Unknown (General)</w:t>
+      </w:r>
+    </w:p>
+    <w:p/>
+    <w:p>
+      <w:r>
+        <w:t>Timestamp: August 23, 2023 14:03</w:t>
+      </w:r>
+    </w:p>
+    <w:p>
+      <w:r>
+        <w:t>"Congratulations on your marriage,” he’d tell her. “You’re such an intelligent, charming, lovely woman. I hope you are truly happy—you deserve to be.” And he really felt this way. These women had shared a precious portion of their lives with him and, out of what he hoped was genuine affection, provided him with some warm and wonderful times. For that alone he was grateful. What more could he ask of them?"</w:t>
+      </w:r>
+    </w:p>
+    <w:p>
+      <w:pPr>
+        <w:pStyle w:val="Quote"/>
+      </w:pPr>
+      <w:r>
+        <w:t>- Unknown (General)</w:t>
+      </w:r>
+    </w:p>
+    <w:p/>
+    <w:p>
+      <w:r>
+        <w:t>Timestamp: August 23, 2023 14:03</w:t>
+      </w:r>
+    </w:p>
+    <w:p>
+      <w:r>
+        <w:t>"They selfishly were convinced that everyone else in the world should be obliged to suffer the way they did."</w:t>
+      </w:r>
+    </w:p>
+    <w:p>
+      <w:pPr>
+        <w:pStyle w:val="Quote"/>
+      </w:pPr>
+      <w:r>
+        <w:t>- Unknown (General)</w:t>
+      </w:r>
+    </w:p>
+    <w:p/>
+    <w:p>
+      <w:r>
+        <w:t>Timestamp: August 23, 2023 13:57</w:t>
+      </w:r>
+    </w:p>
+    <w:p>
+      <w:r>
+        <w:t>"Tokai just hoped that when he was with a woman, she thought only of him. What she did or thought outside of their time together was her own business, not something for him to speculate about. Meddling in their lives outside the confines of their affair was out of the question"</w:t>
+      </w:r>
+    </w:p>
+    <w:p>
+      <w:pPr>
+        <w:pStyle w:val="Quote"/>
+      </w:pPr>
+      <w:r>
+        <w:t>- Unknown (General)</w:t>
+      </w:r>
+    </w:p>
+    <w:p/>
+    <w:p>
+      <w:r>
+        <w:t>Timestamp: August 23, 2023 13:57</w:t>
+      </w:r>
+    </w:p>
+    <w:p>
+      <w:r>
+        <w:t>"Personally, I think most women in the world (particularly the really attractive ones) are fed up with men who are always panting to get them into bed."</w:t>
+      </w:r>
+    </w:p>
+    <w:p>
+      <w:pPr>
+        <w:pStyle w:val="Quote"/>
+      </w:pPr>
+      <w:r>
+        <w:t>- Unknown (General)</w:t>
+      </w:r>
+    </w:p>
+    <w:p/>
+    <w:p>
+      <w:r>
+        <w:t>Timestamp: August 23, 2023 13:57</w:t>
+      </w:r>
+    </w:p>
+    <w:p>
+      <w:r>
+        <w:t>"What he valued instead were bright, quick-witted women with a sense of humor. If a woman was very beautiful but had nothing to say, or no opinions of her own, Tokai became discouraged"</w:t>
+      </w:r>
+    </w:p>
+    <w:p>
+      <w:pPr>
+        <w:pStyle w:val="Quote"/>
+      </w:pPr>
+      <w:r>
+        <w:t>- Unknown (General)</w:t>
+      </w:r>
+    </w:p>
+    <w:p/>
+    <w:p>
+      <w:r>
+        <w:t>Timestamp: August 23, 2023 13:57</w:t>
+      </w:r>
+    </w:p>
+    <w:p>
+      <w:r>
+        <w:t>"No operation could ever improve a woman’s intellectual skills. Having a pleasant conversation over dinner with an intelligent woman, or lingering over small talk while holding one another in bed—these were the moments he treasured."</w:t>
+      </w:r>
+    </w:p>
+    <w:p>
+      <w:pPr>
+        <w:pStyle w:val="Quote"/>
+      </w:pPr>
+      <w:r>
+        <w:t>- Unknown (General)</w:t>
+      </w:r>
+    </w:p>
+    <w:p/>
+    <w:p>
+      <w:r>
+        <w:t>Timestamp: August 22, 2023 14:15</w:t>
+      </w:r>
+    </w:p>
+    <w:p>
+      <w:r>
+        <w:t>"Music has that power to revive memories, sometimes so intensely that they hurt."</w:t>
+      </w:r>
+    </w:p>
+    <w:p>
+      <w:pPr>
+        <w:pStyle w:val="Quote"/>
+      </w:pPr>
+      <w:r>
+        <w:t>- Unknown (General)</w:t>
+      </w:r>
+    </w:p>
+    <w:p/>
+    <w:p>
+      <w:r>
+        <w:t>Timestamp: August 22, 2023 14:15</w:t>
+      </w:r>
+    </w:p>
+    <w:p>
+      <w:r>
+        <w:t>"But when I look back at myself at age twenty, what I remember most is being alone and lonely. I had no girlfriend to warm my body or my soul, no friends I could open up to. No clue what I should do every day, no vision for the future. For the most part, I remained hidden away, deep within myself. Sometimes I’d go a week without talking to anybody. That kind of life continued for a year. A long, long year. Whether this period was a cold winter that left valuable growth rings inside me, I can’t really say."</w:t>
+      </w:r>
+    </w:p>
+    <w:p>
+      <w:pPr>
+        <w:pStyle w:val="Quote"/>
+      </w:pPr>
+      <w:r>
+        <w:t>- Unknown (General)</w:t>
+      </w:r>
+    </w:p>
+    <w:p/>
+    <w:p>
+      <w:r>
+        <w:t>Timestamp: August 22, 2023 14:15</w:t>
+      </w:r>
+    </w:p>
+    <w:p>
+      <w:r>
+        <w:t>"If it’s too much to ask that he’s happy, I hope at least that today he has his health, and all his needs met. For no one knows what kind of dreams tomorrow will bring."</w:t>
+      </w:r>
+    </w:p>
+    <w:p>
+      <w:pPr>
+        <w:pStyle w:val="Quote"/>
+      </w:pPr>
+      <w:r>
+        <w:t>- Unknown (General)</w:t>
+      </w:r>
+    </w:p>
+    <w:p/>
+    <w:p>
+      <w:r>
+        <w:t>Timestamp: August 22, 2023 14:12</w:t>
+      </w:r>
+    </w:p>
+    <w:p>
+      <w:r>
+        <w:t>"Dreams are the kind of things you can—when you need to—borrow and lend out"</w:t>
+      </w:r>
+    </w:p>
+    <w:p>
+      <w:pPr>
+        <w:pStyle w:val="Quote"/>
+      </w:pPr>
+      <w:r>
+        <w:t>- Unknown (General)</w:t>
+      </w:r>
+    </w:p>
+    <w:p/>
+    <w:p>
+      <w:r>
+        <w:t>Timestamp: August 22, 2023 13:56</w:t>
+      </w:r>
+    </w:p>
+    <w:p>
+      <w:r>
+        <w:t>"If you don’t know what you’re looking for, it’s not easy to look for it.”"</w:t>
+      </w:r>
+    </w:p>
+    <w:p>
+      <w:pPr>
+        <w:pStyle w:val="Quote"/>
+      </w:pPr>
+      <w:r>
+        <w:t>- Unknown (General)</w:t>
+      </w:r>
+    </w:p>
+    <w:p/>
+    <w:p>
+      <w:r>
+        <w:t>Timestamp: August 22, 2023 13:56</w:t>
+      </w:r>
+    </w:p>
+    <w:p>
+      <w:r>
+        <w:t>"I truly love Aki-kun, and I don’t think I could ever feel the same way about anybody else. Whenever I’m away from him I get this terrible ache in my chest, always in the same spot. It’s true. There’s a place in my heart reserved just for him. But at the same time I have this strong urge inside me to try something else, to come into contact with all kinds of people. Call it curiosity, a thirst to know more. More possibilities. It’s a natural emotion and I can’t suppress it, no matter how much I try.”"</w:t>
+      </w:r>
+    </w:p>
+    <w:p>
+      <w:pPr>
+        <w:pStyle w:val="Quote"/>
+      </w:pPr>
+      <w:r>
+        <w:t>- Unknown (General)</w:t>
+      </w:r>
+    </w:p>
+    <w:p/>
+    <w:p>
+      <w:r>
+        <w:t>Timestamp: August 21, 2023 14:03</w:t>
+      </w:r>
+    </w:p>
+    <w:p>
+      <w:r>
+        <w:t>"But maybe going through that kind of tough, lonely experience is necessary when you’re young? Part of the process of growing up?”   “You think so?”   “The way surviving hard winters makes a tree grow stronger, the growth rings inside it tighter.”"</w:t>
+      </w:r>
+    </w:p>
+    <w:p>
+      <w:pPr>
+        <w:pStyle w:val="Quote"/>
+      </w:pPr>
+      <w:r>
+        <w:t>- Unknown (General)</w:t>
+      </w:r>
+    </w:p>
+    <w:p/>
+    <w:p>
+      <w:r>
+        <w:t>Timestamp: August 21, 2023 13:53</w:t>
+      </w:r>
+    </w:p>
+    <w:p>
+      <w:r>
+        <w:t>"It’s like, we graduate from college, get married, we’re this wonderful married couple everybody’s happy about, we have the typical two kids, put ’em in the good old Denenchofu elementary school, go out to the Tama River banks on Sundays, ‘Ob-la-di, ob-la-da’…I’m not saying that kinda life’s bad. But I wonder, y’know, if life should really be that easy, that comfortable. It might be better to go our separate ways for a while, and if we find out that we really can’t get along without each other, then we get back together.”"</w:t>
+      </w:r>
+    </w:p>
+    <w:p>
+      <w:pPr>
+        <w:pStyle w:val="Quote"/>
+      </w:pPr>
+      <w:r>
+        <w:t>- Unknown (General)</w:t>
+      </w:r>
+    </w:p>
+    <w:p/>
+    <w:p>
+      <w:r>
+        <w:t>Timestamp: August 20, 2023 16:30</w:t>
+      </w:r>
+    </w:p>
+    <w:p>
+      <w:r>
+        <w:t>"Leaving who one was for a brief time, then returning. But the self that one returned to was never exactly the same as the self that one had left behind."</w:t>
+      </w:r>
+    </w:p>
+    <w:p>
+      <w:pPr>
+        <w:pStyle w:val="Quote"/>
+      </w:pPr>
+      <w:r>
+        <w:t>- Unknown (General)</w:t>
+      </w:r>
+    </w:p>
+    <w:p/>
+    <w:p>
+      <w:r>
+        <w:t>Timestamp: August 20, 2023 16:30</w:t>
+      </w:r>
+    </w:p>
+    <w:p>
+      <w:r>
+        <w:t>"nan"</w:t>
+      </w:r>
+    </w:p>
+    <w:p>
+      <w:pPr>
+        <w:pStyle w:val="Quote"/>
+      </w:pPr>
+      <w:r>
+        <w:t>- Unknown (General)</w:t>
+      </w:r>
+    </w:p>
+    <w:p/>
+    <w:p>
+      <w:r>
+        <w:t>Timestamp: August 20, 2023 16:30</w:t>
+      </w:r>
+    </w:p>
+    <w:p>
+      <w:r>
+        <w:t>"To me, it’s a kind of sickness. Thinking about it doesn’t do much good. The way my father walked out on my mother and me, my mother’s constant abuse—I blame the sickness for those things. There’s no logic involved. All I can do is accept what"</w:t>
+      </w:r>
+    </w:p>
+    <w:p>
+      <w:pPr>
+        <w:pStyle w:val="Quote"/>
+      </w:pPr>
+      <w:r>
+        <w:t>- Unknown (General)</w:t>
+      </w:r>
+    </w:p>
+    <w:p/>
+    <w:p>
+      <w:r>
+        <w:t>Timestamp: August 20, 2023 00:00</w:t>
+      </w:r>
+    </w:p>
+    <w:p>
+      <w:r>
+        <w:t>"Tobacco’s a killer,” Kafuku said.   “Being alive is a killer, if you think about it,” Misaki said."</w:t>
+      </w:r>
+    </w:p>
+    <w:p>
+      <w:pPr>
+        <w:pStyle w:val="Quote"/>
+      </w:pPr>
+      <w:r>
+        <w:t>- Unknown (General)</w:t>
+      </w:r>
+    </w:p>
+    <w:p/>
+    <w:p>
+      <w:r>
+        <w:t>Timestamp: August 19, 2023 23:58</w:t>
+      </w:r>
+    </w:p>
+    <w:p>
+      <w:r>
+        <w:t>"Yet on this day, that thought did not suffocate him. Instead, his reaction was, yes, such things do happen. They do happen. After all, it’s just a matter of flesh and blood. No more than a pile of bone and ash in the end, right? There has to be something more important than that.   If that’s what you wish to call it, then we men are all living with the same sort of blind spot"</w:t>
+      </w:r>
+    </w:p>
+    <w:p>
+      <w:pPr>
+        <w:pStyle w:val="Quote"/>
+      </w:pPr>
+      <w:r>
+        <w:t>- Unknown (General)</w:t>
+      </w:r>
+    </w:p>
+    <w:p/>
+    <w:p>
+      <w:r>
+        <w:t>Timestamp: August 19, 2023 23:52</w:t>
+      </w:r>
+    </w:p>
+    <w:p>
+      <w:r>
+        <w:t>"I don’t think we can ever understand all that a woman is thinking,” he said. “That’s what I wanted to say. No matter who that woman may be. So I doubt the blind spot you speak of is yours alone. If that’s what you wish to call it, then we men are all living with the same sort of blind spot. So I don’t think you should blame yourself.”"</w:t>
+      </w:r>
+    </w:p>
+    <w:p>
+      <w:pPr>
+        <w:pStyle w:val="Quote"/>
+      </w:pPr>
+      <w:r>
+        <w:t>- Unknown (General)</w:t>
+      </w:r>
+    </w:p>
+    <w:p/>
+    <w:p>
+      <w:r>
+        <w:t>Timestamp: August 19, 2023 23:52</w:t>
+      </w:r>
+    </w:p>
+    <w:p>
+      <w:r>
+        <w:t>"But the proposition that we can look into another person’s heart with perfect clarity strikes me as a fool’s game. I don’t care how well we think we should understand them, or how much we love them. All it can do is cause us pain. Examining your own heart, however, is another matter. I think it’s possible to see what’s in there if you work hard enough at it. So in the end maybe that’s the challenge: to look inside your own heart as perceptively and seriously as you can, and to make peace with what you find there. If we hope to truly see another person, we have to start by looking within ourselves.”"</w:t>
+      </w:r>
+    </w:p>
+    <w:p>
+      <w:pPr>
+        <w:pStyle w:val="Quote"/>
+      </w:pPr>
+      <w:r>
+        <w:t>- Unknown (General)</w:t>
+      </w:r>
+    </w:p>
+    <w:p/>
+    <w:p>
+      <w:r>
+        <w:t>Timestamp: August 19, 2023 23:52</w:t>
+      </w:r>
+    </w:p>
+    <w:p>
+      <w:r>
+        <w:t>"But, Mr. Kafuku, can any of us ever perfectly understand another person? However much we may love them?”"</w:t>
+      </w:r>
+    </w:p>
+    <w:p>
+      <w:pPr>
+        <w:pStyle w:val="Quote"/>
+      </w:pPr>
+      <w:r>
+        <w:t>- Unknown (General)</w:t>
+      </w:r>
+    </w:p>
+    <w:p/>
+    <w:p>
+      <w:r>
+        <w:t>Timestamp: August 19, 2023 23:51</w:t>
+      </w:r>
+    </w:p>
+    <w:p>
+      <w:r>
+        <w:t>"Kafuku picked up his glass and swirled the chunk of ice in it. “I worried that I might lose her. Just imagining that made my heart ache.”"</w:t>
+      </w:r>
+    </w:p>
+    <w:p>
+      <w:pPr>
+        <w:pStyle w:val="Quote"/>
+      </w:pPr>
+      <w:r>
+        <w:t>- Unknown (General)</w:t>
+      </w:r>
+    </w:p>
+    <w:p/>
+    <w:p>
+      <w:r>
+        <w:t>Timestamp: August 19, 2023 23:48</w:t>
+      </w:r>
+    </w:p>
+    <w:p>
+      <w:r>
+        <w:t>"I guess I was happy then. But that much happiness can lead to an equal amount of pain.”"</w:t>
+      </w:r>
+    </w:p>
+    <w:p>
+      <w:pPr>
+        <w:pStyle w:val="Quote"/>
+      </w:pPr>
+      <w:r>
+        <w:t>- Unknown (General)</w:t>
+      </w:r>
+    </w:p>
+    <w:p/>
+    <w:p>
+      <w:r>
+        <w:t>Timestamp: August 19, 2023 23:44</w:t>
+      </w:r>
+    </w:p>
+    <w:p>
+      <w:r>
+        <w:t>"In Kafuku’s considered opinion, there were two types of drinkers: those who drank to enhance their personalities, and those who sought to rid themselves of something. Takatsuki clearly belonged to the latter group."</w:t>
+      </w:r>
+    </w:p>
+    <w:p>
+      <w:pPr>
+        <w:pStyle w:val="Quote"/>
+      </w:pPr>
+      <w:r>
+        <w:t>- Unknown (General)</w:t>
+      </w:r>
+    </w:p>
+    <w:p/>
+    <w:p>
+      <w:r>
+        <w:t>Timestamp: August 19, 2023 23:44</w:t>
+      </w:r>
+    </w:p>
+    <w:p>
+      <w:r>
+        <w:t>"Kafuku acted as though he had only the warmest feelings for Takatsuki. This was not a hard thing to do. He was a born listener, and he did truly like the younger man. In addition, the two of them had one big thing in common: both were still in love with the same beautiful, dead woman. Despite the differences in their relationships with her, neither man had been able to get over that loss. They had a lot to talk about"</w:t>
+      </w:r>
+    </w:p>
+    <w:p>
+      <w:pPr>
+        <w:pStyle w:val="Quote"/>
+      </w:pPr>
+      <w:r>
+        <w:t>- Unknown (General)</w:t>
+      </w:r>
+    </w:p>
+    <w:p/>
+    <w:p>
+      <w:r>
+        <w:t>Timestamp: August 19, 2023 22:16</w:t>
+      </w:r>
+    </w:p>
+    <w:p>
+      <w:r>
+        <w:t>"Whether you want to or not. But the place you return to is always slightly different from the place you left. That’s the rule. It can never be exactly the same.”"</w:t>
+      </w:r>
+    </w:p>
+    <w:p>
+      <w:pPr>
+        <w:pStyle w:val="Quote"/>
+      </w:pPr>
+      <w:r>
+        <w:t>- Unknown (General)</w:t>
+      </w:r>
+    </w:p>
+    <w:p/>
+    <w:p>
+      <w:r>
+        <w:t>Timestamp: August 19, 2023 21:56</w:t>
+      </w:r>
+    </w:p>
+    <w:p>
+      <w:r>
+        <w:t>"Yet he continued to return to his core principle: that, in every situation, knowledge was better than ignorance. However agonizing, it was necessary to confront the facts. Only through knowing could a person become strong."</w:t>
+      </w:r>
+    </w:p>
+    <w:p>
+      <w:pPr>
+        <w:pStyle w:val="Quote"/>
+      </w:pPr>
+      <w:r>
+        <w:t>- Unknown (General)</w:t>
+      </w:r>
+    </w:p>
+    <w:p/>
+    <w:p>
+      <w:r>
+        <w:t>Timestamp: August 19, 2023 21:56</w:t>
+      </w:r>
+    </w:p>
+    <w:p>
+      <w:r>
+        <w:t>"The most excruciating thing, though, had been maintaining a normal life knowing his partner’s secret—the effort it required to keep her in the dark. Smiling calmly when his heart was torn and his insides were bleeding. Behaving as if everything was fine while the two of them took care of the daily chores, chatted, made love at night. This was not something that a normal person could pull off. But Kafuku was a professional actor. Shedding his self, his flesh and blood, in order to inhabit a role was his calling. And he embraced this one with all his might. A role performed without an audience"</w:t>
       </w:r>
     </w:p>
     <w:p>

</xml_diff>